<commit_message>
Updated analyses, summary tables
</commit_message>
<xml_diff>
--- a/Manuscript/Appendix.docx
+++ b/Manuscript/Appendix.docx
@@ -12,13 +12,478 @@
         <w:rPr>
           <w:rFonts w:ascii="Times New Roman" w:hAnsi="Times New Roman" w:cs="Times New Roman"/>
         </w:rPr>
-        <w:t>For our three</w:t>
-      </w:r>
-      <w:r>
-        <w:rPr>
-          <w:rFonts w:ascii="Times New Roman" w:hAnsi="Times New Roman" w:cs="Times New Roman"/>
-        </w:rPr>
-        <w:t xml:space="preserve"> scenarios (single fire, all fires, and total treeless), we implemented a series of simplifying operations on the vectorized high-severity patch layers. These operations were used to generate the null distribution of patch sizes for each scenario, which was then compared against simulated random patches (below). </w:t>
+        <w:t xml:space="preserve">Appendix 1: </w:t>
+      </w:r>
+      <w:r>
+        <w:rPr>
+          <w:rFonts w:ascii="Times New Roman" w:hAnsi="Times New Roman" w:cs="Times New Roman"/>
+        </w:rPr>
+        <w:t>Supplemental Methods</w:t>
+      </w:r>
+    </w:p>
+    <w:p>
+      <w:pPr>
+        <w:rPr>
+          <w:rFonts w:ascii="Times New Roman" w:hAnsi="Times New Roman" w:cs="Times New Roman"/>
+        </w:rPr>
+      </w:pPr>
+    </w:p>
+    <w:p>
+      <w:pPr>
+        <w:rPr>
+          <w:rFonts w:ascii="Times New Roman" w:hAnsi="Times New Roman" w:cs="Times New Roman"/>
+          <w:i/>
+          <w:iCs/>
+        </w:rPr>
+      </w:pPr>
+      <w:r>
+        <w:rPr>
+          <w:rFonts w:ascii="Times New Roman" w:hAnsi="Times New Roman" w:cs="Times New Roman"/>
+          <w:i/>
+          <w:iCs/>
+        </w:rPr>
+        <w:t>Processing high-severity models</w:t>
+      </w:r>
+    </w:p>
+    <w:p>
+      <w:pPr>
+        <w:rPr>
+          <w:rFonts w:ascii="Times New Roman" w:hAnsi="Times New Roman" w:cs="Times New Roman"/>
+        </w:rPr>
+      </w:pPr>
+    </w:p>
+    <w:p>
+      <w:pPr>
+        <w:rPr>
+          <w:rFonts w:ascii="Times New Roman" w:hAnsi="Times New Roman" w:cs="Times New Roman"/>
+        </w:rPr>
+      </w:pPr>
+      <w:r>
+        <w:rPr>
+          <w:rFonts w:ascii="Times New Roman" w:hAnsi="Times New Roman" w:cs="Times New Roman"/>
+        </w:rPr>
+        <w:t>Our first high-severity model (</w:t>
+      </w:r>
+      <w:proofErr w:type="spellStart"/>
+      <w:r>
+        <w:rPr>
+          <w:rFonts w:ascii="Times New Roman" w:hAnsi="Times New Roman" w:cs="Times New Roman"/>
+        </w:rPr>
+        <w:t>hsm</w:t>
+      </w:r>
+      <w:proofErr w:type="spellEnd"/>
+      <w:r>
+        <w:rPr>
+          <w:rFonts w:ascii="Times New Roman" w:hAnsi="Times New Roman" w:cs="Times New Roman"/>
+        </w:rPr>
+        <w:t>) was</w:t>
+      </w:r>
+      <w:r>
+        <w:rPr>
+          <w:rFonts w:ascii="Times New Roman" w:hAnsi="Times New Roman" w:cs="Times New Roman"/>
+        </w:rPr>
+        <w:t xml:space="preserve"> the</w:t>
+      </w:r>
+      <w:r>
+        <w:rPr>
+          <w:rFonts w:ascii="Times New Roman" w:hAnsi="Times New Roman" w:cs="Times New Roman"/>
+        </w:rPr>
+        <w:t xml:space="preserve"> predicted Composite Burn Index (</w:t>
+      </w:r>
+      <w:proofErr w:type="spellStart"/>
+      <w:r>
+        <w:rPr>
+          <w:rFonts w:ascii="Times New Roman" w:hAnsi="Times New Roman" w:cs="Times New Roman"/>
+        </w:rPr>
+        <w:t>CBI</w:t>
+      </w:r>
+      <w:r>
+        <w:rPr>
+          <w:rFonts w:ascii="Times New Roman" w:hAnsi="Times New Roman" w:cs="Times New Roman"/>
+        </w:rPr>
+        <w:t>p</w:t>
+      </w:r>
+      <w:proofErr w:type="spellEnd"/>
+      <w:r>
+        <w:rPr>
+          <w:rFonts w:ascii="Times New Roman" w:hAnsi="Times New Roman" w:cs="Times New Roman"/>
+        </w:rPr>
+        <w:t xml:space="preserve">) for the 2011 Las </w:t>
+      </w:r>
+      <w:proofErr w:type="spellStart"/>
+      <w:r>
+        <w:rPr>
+          <w:rFonts w:ascii="Times New Roman" w:hAnsi="Times New Roman" w:cs="Times New Roman"/>
+        </w:rPr>
+        <w:t>Conchas</w:t>
+      </w:r>
+      <w:proofErr w:type="spellEnd"/>
+      <w:r>
+        <w:rPr>
+          <w:rFonts w:ascii="Times New Roman" w:hAnsi="Times New Roman" w:cs="Times New Roman"/>
+        </w:rPr>
+        <w:t xml:space="preserve"> fire only (hsm1: single burn), using a high-severity threshold of </w:t>
+      </w:r>
+      <w:proofErr w:type="spellStart"/>
+      <w:r>
+        <w:rPr>
+          <w:rFonts w:ascii="Times New Roman" w:hAnsi="Times New Roman" w:cs="Times New Roman"/>
+        </w:rPr>
+        <w:t>CBI</w:t>
+      </w:r>
+      <w:r>
+        <w:rPr>
+          <w:rFonts w:ascii="Times New Roman" w:hAnsi="Times New Roman" w:cs="Times New Roman"/>
+        </w:rPr>
+        <w:t>p</w:t>
+      </w:r>
+      <w:proofErr w:type="spellEnd"/>
+      <w:r>
+        <w:rPr>
+          <w:rFonts w:ascii="Times New Roman" w:hAnsi="Times New Roman" w:cs="Times New Roman"/>
+        </w:rPr>
+        <w:t xml:space="preserve"> </w:t>
+      </w:r>
+      <w:r>
+        <w:rPr>
+          <w:rFonts w:ascii="Times New Roman" w:hAnsi="Times New Roman" w:cs="Times New Roman"/>
+        </w:rPr>
+        <w:t>&gt;= 225</w:t>
+      </w:r>
+      <w:r>
+        <w:rPr>
+          <w:rFonts w:ascii="Times New Roman" w:hAnsi="Times New Roman" w:cs="Times New Roman"/>
+        </w:rPr>
+        <w:t xml:space="preserve"> that is the regional standard</w:t>
+      </w:r>
+      <w:r>
+        <w:rPr>
+          <w:rFonts w:ascii="Times New Roman" w:hAnsi="Times New Roman" w:cs="Times New Roman"/>
+        </w:rPr>
+        <w:t xml:space="preserve">. Our second </w:t>
+      </w:r>
+      <w:proofErr w:type="spellStart"/>
+      <w:r>
+        <w:rPr>
+          <w:rFonts w:ascii="Times New Roman" w:hAnsi="Times New Roman" w:cs="Times New Roman"/>
+        </w:rPr>
+        <w:t>hsm</w:t>
+      </w:r>
+      <w:proofErr w:type="spellEnd"/>
+      <w:r>
+        <w:rPr>
+          <w:rFonts w:ascii="Times New Roman" w:hAnsi="Times New Roman" w:cs="Times New Roman"/>
+        </w:rPr>
+        <w:t xml:space="preserve"> was the cumulative predicted CBI from the 1996 Dome fire, the 1998 Oso fire, the 2000 Cerro Grande fire, and the 2011 Las </w:t>
+      </w:r>
+      <w:proofErr w:type="spellStart"/>
+      <w:r>
+        <w:rPr>
+          <w:rFonts w:ascii="Times New Roman" w:hAnsi="Times New Roman" w:cs="Times New Roman"/>
+        </w:rPr>
+        <w:t>Conchas</w:t>
+      </w:r>
+      <w:proofErr w:type="spellEnd"/>
+      <w:r>
+        <w:rPr>
+          <w:rFonts w:ascii="Times New Roman" w:hAnsi="Times New Roman" w:cs="Times New Roman"/>
+        </w:rPr>
+        <w:t xml:space="preserve"> fire, still </w:t>
+      </w:r>
+      <w:r>
+        <w:rPr>
+          <w:rFonts w:ascii="Times New Roman" w:hAnsi="Times New Roman" w:cs="Times New Roman"/>
+        </w:rPr>
+        <w:t xml:space="preserve">using a high-severity threshold of </w:t>
+      </w:r>
+      <w:proofErr w:type="spellStart"/>
+      <w:r>
+        <w:rPr>
+          <w:rFonts w:ascii="Times New Roman" w:hAnsi="Times New Roman" w:cs="Times New Roman"/>
+        </w:rPr>
+        <w:t>CBI</w:t>
+      </w:r>
+      <w:r>
+        <w:rPr>
+          <w:rFonts w:ascii="Times New Roman" w:hAnsi="Times New Roman" w:cs="Times New Roman"/>
+        </w:rPr>
+        <w:t>p</w:t>
+      </w:r>
+      <w:proofErr w:type="spellEnd"/>
+      <w:r>
+        <w:rPr>
+          <w:rFonts w:ascii="Times New Roman" w:hAnsi="Times New Roman" w:cs="Times New Roman"/>
+        </w:rPr>
+        <w:t xml:space="preserve"> </w:t>
+      </w:r>
+      <w:r>
+        <w:rPr>
+          <w:rFonts w:ascii="Times New Roman" w:hAnsi="Times New Roman" w:cs="Times New Roman"/>
+        </w:rPr>
+        <w:t>&gt;= 2</w:t>
+      </w:r>
+      <w:r>
+        <w:rPr>
+          <w:rFonts w:ascii="Times New Roman" w:hAnsi="Times New Roman" w:cs="Times New Roman"/>
+        </w:rPr>
+        <w:t>.</w:t>
+      </w:r>
+      <w:r>
+        <w:rPr>
+          <w:rFonts w:ascii="Times New Roman" w:hAnsi="Times New Roman" w:cs="Times New Roman"/>
+        </w:rPr>
+        <w:t>25</w:t>
+      </w:r>
+      <w:r>
+        <w:rPr>
+          <w:rFonts w:ascii="Times New Roman" w:hAnsi="Times New Roman" w:cs="Times New Roman"/>
+        </w:rPr>
+        <w:t xml:space="preserve"> (hsm2: multi burn). The derivation of these two </w:t>
+      </w:r>
+      <w:r>
+        <w:rPr>
+          <w:rFonts w:ascii="Times New Roman" w:hAnsi="Times New Roman" w:cs="Times New Roman"/>
+        </w:rPr>
+        <w:t>models</w:t>
+      </w:r>
+      <w:r>
+        <w:rPr>
+          <w:rFonts w:ascii="Times New Roman" w:hAnsi="Times New Roman" w:cs="Times New Roman"/>
+        </w:rPr>
+        <w:t xml:space="preserve"> followed the methods of Parks et al. </w:t>
+      </w:r>
+      <w:r>
+        <w:rPr>
+          <w:rFonts w:ascii="Times New Roman" w:hAnsi="Times New Roman" w:cs="Times New Roman"/>
+        </w:rPr>
+        <w:fldChar w:fldCharType="begin"/>
+      </w:r>
+      <w:r>
+        <w:rPr>
+          <w:rFonts w:ascii="Times New Roman" w:hAnsi="Times New Roman" w:cs="Times New Roman"/>
+        </w:rPr>
+        <w:instrText xml:space="preserve"> ADDIN EN.CITE &lt;EndNote&gt;&lt;Cite ExcludeAuth="1"&gt;&lt;Author&gt;Parks&lt;/Author&gt;&lt;Year&gt;2019&lt;/Year&gt;&lt;RecNum&gt;4051&lt;/RecNum&gt;&lt;DisplayText&gt;(2019)&lt;/DisplayText&gt;&lt;record&gt;&lt;rec-number&gt;4051&lt;/rec-number&gt;&lt;foreign-keys&gt;&lt;key app="EN" db-id="w0ppaavf8t2zvwe9f0oxa5rcervz0wedp050" timestamp="1604072576"&gt;4051&lt;/key&gt;&lt;/foreign-keys&gt;&lt;ref-type name="Journal Article"&gt;17&lt;/ref-type&gt;&lt;contributors&gt;&lt;authors&gt;&lt;author&gt;Parks, Sean A.&lt;/author&gt;&lt;author&gt;Holsinger, Lisa M.&lt;/author&gt;&lt;author&gt;Koontz, Michael J.&lt;/author&gt;&lt;author&gt;Collins, Luke&lt;/author&gt;&lt;author&gt;Whitman, Ellen&lt;/author&gt;&lt;author&gt;Parisien, Marc-André&lt;/author&gt;&lt;author&gt;Loehman, Rachel A.&lt;/author&gt;&lt;author&gt;Barnes, Jennifer L.&lt;/author&gt;&lt;author&gt;Bourdon, Jean-François&lt;/author&gt;&lt;author&gt;Boucher, Jonathan&lt;/author&gt;&lt;author&gt;Boucher, Yan&lt;/author&gt;&lt;author&gt;Caprio, Anthony C.&lt;/author&gt;&lt;author&gt;Collingwood, Adam&lt;/author&gt;&lt;author&gt;Hall, Ron J.&lt;/author&gt;&lt;author&gt;Park, Jane&lt;/author&gt;&lt;author&gt;Saperstein, Lisa B.&lt;/author&gt;&lt;author&gt;Smetanka, Charlotte&lt;/author&gt;&lt;author&gt;Smith, Rebecca J.&lt;/author&gt;&lt;author&gt;Soverel, Nick&lt;/author&gt;&lt;/authors&gt;&lt;/contributors&gt;&lt;titles&gt;&lt;title&gt;Giving ecological meaning to satellite-derived fire severity metrics across North American forests&lt;/title&gt;&lt;secondary-title&gt;Remote Sensing&lt;/secondary-title&gt;&lt;/titles&gt;&lt;periodical&gt;&lt;full-title&gt;Remote Sensing&lt;/full-title&gt;&lt;/periodical&gt;&lt;pages&gt;1735&lt;/pages&gt;&lt;volume&gt;11&lt;/volume&gt;&lt;number&gt;14&lt;/number&gt;&lt;dates&gt;&lt;year&gt;2019&lt;/year&gt;&lt;/dates&gt;&lt;isbn&gt;2072-4292&lt;/isbn&gt;&lt;accession-num&gt;doi:10.3390/rs11141735&lt;/accession-num&gt;&lt;urls&gt;&lt;related-urls&gt;&lt;url&gt;https://www.mdpi.com/2072-4292/11/14/1735&lt;/url&gt;&lt;/related-urls&gt;&lt;/urls&gt;&lt;research-notes&gt;Read 20 12/2/20&amp;#xD;Methods paper&amp;#xD;This is the key citation for Sean’s updated burn severity algorithm. Really nice summary in intro of Parks and Abatzoglou 2020; basically takes a fire perimeter and year, and models CBI within the perimeter using a Random Forest model conditional on a bunch of spectral values (RBR, dMIRBI, dNDVI, post.MIRBI), CWD, and latitude (p. 1735). You too can create this CBI_pred layer! CBI_pred &amp;gt;= 2.25 is standard, at least for SW.&lt;/research-notes&gt;&lt;/record&gt;&lt;/Cite&gt;&lt;/EndNote&gt;</w:instrText>
+      </w:r>
+      <w:r>
+        <w:rPr>
+          <w:rFonts w:ascii="Times New Roman" w:hAnsi="Times New Roman" w:cs="Times New Roman"/>
+        </w:rPr>
+        <w:fldChar w:fldCharType="separate"/>
+      </w:r>
+      <w:r>
+        <w:rPr>
+          <w:rFonts w:ascii="Times New Roman" w:hAnsi="Times New Roman" w:cs="Times New Roman"/>
+          <w:noProof/>
+        </w:rPr>
+        <w:t>(2019)</w:t>
+      </w:r>
+      <w:r>
+        <w:rPr>
+          <w:rFonts w:ascii="Times New Roman" w:hAnsi="Times New Roman" w:cs="Times New Roman"/>
+        </w:rPr>
+        <w:fldChar w:fldCharType="end"/>
+      </w:r>
+      <w:r>
+        <w:rPr>
+          <w:rFonts w:ascii="Times New Roman" w:hAnsi="Times New Roman" w:cs="Times New Roman"/>
+        </w:rPr>
+        <w:t xml:space="preserve">. Our third </w:t>
+      </w:r>
+      <w:proofErr w:type="spellStart"/>
+      <w:r>
+        <w:rPr>
+          <w:rFonts w:ascii="Times New Roman" w:hAnsi="Times New Roman" w:cs="Times New Roman"/>
+        </w:rPr>
+        <w:t>hsm</w:t>
+      </w:r>
+      <w:proofErr w:type="spellEnd"/>
+      <w:r>
+        <w:rPr>
+          <w:rFonts w:ascii="Times New Roman" w:hAnsi="Times New Roman" w:cs="Times New Roman"/>
+        </w:rPr>
+        <w:t xml:space="preserve"> </w:t>
+      </w:r>
+      <w:r>
+        <w:rPr>
+          <w:rFonts w:ascii="Times New Roman" w:hAnsi="Times New Roman" w:cs="Times New Roman"/>
+        </w:rPr>
+        <w:t xml:space="preserve">is the inverse of a forest refugia layer developed using postfire 1m National Agriculture Imagery Program (NAIP) imagery, such that pixel values of 1 represented </w:t>
+      </w:r>
+      <w:proofErr w:type="gramStart"/>
+      <w:r>
+        <w:rPr>
+          <w:rFonts w:ascii="Times New Roman" w:hAnsi="Times New Roman" w:cs="Times New Roman"/>
+        </w:rPr>
+        <w:t>areas</w:t>
+      </w:r>
+      <w:proofErr w:type="gramEnd"/>
+      <w:r>
+        <w:rPr>
+          <w:rFonts w:ascii="Times New Roman" w:hAnsi="Times New Roman" w:cs="Times New Roman"/>
+        </w:rPr>
+        <w:t xml:space="preserve"> devoid of conifer cover (hsm3: treeless). Derivation of this model followed the methods of Walker et al. </w:t>
+      </w:r>
+      <w:r>
+        <w:rPr>
+          <w:rFonts w:ascii="Times New Roman" w:hAnsi="Times New Roman" w:cs="Times New Roman"/>
+        </w:rPr>
+        <w:fldChar w:fldCharType="begin"/>
+      </w:r>
+      <w:r>
+        <w:rPr>
+          <w:rFonts w:ascii="Times New Roman" w:hAnsi="Times New Roman" w:cs="Times New Roman"/>
+        </w:rPr>
+        <w:instrText xml:space="preserve"> ADDIN EN.CITE &lt;EndNote&gt;&lt;Cite ExcludeAuth="1"&gt;&lt;Author&gt;Walker&lt;/Author&gt;&lt;Year&gt;2019&lt;/Year&gt;&lt;RecNum&gt;3846&lt;/RecNum&gt;&lt;DisplayText&gt;(2019)&lt;/DisplayText&gt;&lt;record&gt;&lt;rec-number&gt;3846&lt;/rec-number&gt;&lt;foreign-keys&gt;&lt;key app="EN" db-id="w0ppaavf8t2zvwe9f0oxa5rcervz0wedp050" timestamp="1575408126"&gt;3846&lt;/key&gt;&lt;/foreign-keys&gt;&lt;ref-type name="Journal Article"&gt;17&lt;/ref-type&gt;&lt;contributors&gt;&lt;authors&gt;&lt;author&gt;Walker, Ryan B.&lt;/author&gt;&lt;author&gt;Coop, Jonathan D.&lt;/author&gt;&lt;author&gt;Downing, William M.&lt;/author&gt;&lt;author&gt;Krawchuk, Meg A.&lt;/author&gt;&lt;author&gt;Malone, Sparkle L.&lt;/author&gt;&lt;author&gt;Meigs, Garrett W.&lt;/author&gt;&lt;/authors&gt;&lt;/contributors&gt;&lt;titles&gt;&lt;title&gt;How much forest persists through fire? High-resolution mapping of tree cover to characterize the abundance and spatial pattern of fire refugia across mosaics of burn severity&lt;/title&gt;&lt;secondary-title&gt;Forests&lt;/secondary-title&gt;&lt;/titles&gt;&lt;periodical&gt;&lt;full-title&gt;Forests&lt;/full-title&gt;&lt;/periodical&gt;&lt;pages&gt;782&lt;/pages&gt;&lt;volume&gt;10&lt;/volume&gt;&lt;number&gt;9&lt;/number&gt;&lt;dates&gt;&lt;year&gt;2019&lt;/year&gt;&lt;/dates&gt;&lt;isbn&gt;1999-4907&lt;/isbn&gt;&lt;accession-num&gt;doi:10.3390/f10090782&lt;/accession-num&gt;&lt;urls&gt;&lt;related-urls&gt;&lt;url&gt;https://www.mdpi.com/1999-4907/10/9/782&lt;/url&gt;&lt;/related-urls&gt;&lt;/urls&gt;&lt;research-notes&gt;Read 19 12/3/19&amp;#xD;Abstract only&amp;#xD;Citation for the NAIP imagery classification compared against Landsat-derived MTBS metrics. Though this paper didn’t use Las Conchas.&lt;/research-notes&gt;&lt;/record&gt;&lt;/Cite&gt;&lt;/EndNote&gt;</w:instrText>
+      </w:r>
+      <w:r>
+        <w:rPr>
+          <w:rFonts w:ascii="Times New Roman" w:hAnsi="Times New Roman" w:cs="Times New Roman"/>
+        </w:rPr>
+        <w:fldChar w:fldCharType="separate"/>
+      </w:r>
+      <w:r>
+        <w:rPr>
+          <w:rFonts w:ascii="Times New Roman" w:hAnsi="Times New Roman" w:cs="Times New Roman"/>
+          <w:noProof/>
+        </w:rPr>
+        <w:t>(2019)</w:t>
+      </w:r>
+      <w:r>
+        <w:rPr>
+          <w:rFonts w:ascii="Times New Roman" w:hAnsi="Times New Roman" w:cs="Times New Roman"/>
+        </w:rPr>
+        <w:fldChar w:fldCharType="end"/>
+      </w:r>
+      <w:r>
+        <w:rPr>
+          <w:rFonts w:ascii="Times New Roman" w:hAnsi="Times New Roman" w:cs="Times New Roman"/>
+        </w:rPr>
+        <w:t>. For consistent comparisons among models, we resampled the 1m refugia layer to a 30 m resolution using nearest neighbor resampling (</w:t>
+      </w:r>
+      <w:proofErr w:type="spellStart"/>
+      <w:proofErr w:type="gramStart"/>
+      <w:r>
+        <w:rPr>
+          <w:rFonts w:ascii="Times New Roman" w:hAnsi="Times New Roman" w:cs="Times New Roman"/>
+        </w:rPr>
+        <w:t>r.resample</w:t>
+      </w:r>
+      <w:proofErr w:type="spellEnd"/>
+      <w:proofErr w:type="gramEnd"/>
+      <w:r>
+        <w:rPr>
+          <w:rFonts w:ascii="Times New Roman" w:hAnsi="Times New Roman" w:cs="Times New Roman"/>
+        </w:rPr>
+        <w:t xml:space="preserve">) in the GRASS software program. All </w:t>
+      </w:r>
+      <w:proofErr w:type="gramStart"/>
+      <w:r>
+        <w:rPr>
+          <w:rFonts w:ascii="Times New Roman" w:hAnsi="Times New Roman" w:cs="Times New Roman"/>
+        </w:rPr>
+        <w:t>three raster</w:t>
+      </w:r>
+      <w:proofErr w:type="gramEnd"/>
+      <w:r>
+        <w:rPr>
+          <w:rFonts w:ascii="Times New Roman" w:hAnsi="Times New Roman" w:cs="Times New Roman"/>
+        </w:rPr>
+        <w:t xml:space="preserve"> high-severity models were then vectorized to determine patch size characteristics.</w:t>
+      </w:r>
+    </w:p>
+    <w:p>
+      <w:pPr>
+        <w:rPr>
+          <w:rFonts w:ascii="Times New Roman" w:hAnsi="Times New Roman" w:cs="Times New Roman"/>
+        </w:rPr>
+      </w:pPr>
+    </w:p>
+    <w:p>
+      <w:pPr>
+        <w:rPr>
+          <w:rFonts w:ascii="Times New Roman" w:hAnsi="Times New Roman" w:cs="Times New Roman"/>
+        </w:rPr>
+      </w:pPr>
+      <w:r>
+        <w:rPr>
+          <w:rFonts w:ascii="Times New Roman" w:hAnsi="Times New Roman" w:cs="Times New Roman"/>
+        </w:rPr>
+        <w:t xml:space="preserve">For </w:t>
+      </w:r>
+      <w:r>
+        <w:rPr>
+          <w:rFonts w:ascii="Times New Roman" w:hAnsi="Times New Roman" w:cs="Times New Roman"/>
+        </w:rPr>
+        <w:t xml:space="preserve">each </w:t>
+      </w:r>
+      <w:proofErr w:type="spellStart"/>
+      <w:r>
+        <w:rPr>
+          <w:rFonts w:ascii="Times New Roman" w:hAnsi="Times New Roman" w:cs="Times New Roman"/>
+        </w:rPr>
+        <w:t>hsm</w:t>
+      </w:r>
+      <w:proofErr w:type="spellEnd"/>
+      <w:r>
+        <w:rPr>
+          <w:rFonts w:ascii="Times New Roman" w:hAnsi="Times New Roman" w:cs="Times New Roman"/>
+        </w:rPr>
+        <w:t>, we implemented a series of simplifying operations on the vectorized high-severity patch layers</w:t>
+      </w:r>
+      <w:r>
+        <w:rPr>
+          <w:rFonts w:ascii="Times New Roman" w:hAnsi="Times New Roman" w:cs="Times New Roman"/>
+        </w:rPr>
+        <w:t xml:space="preserve"> in order to simplify vector geometry, speed processing times, </w:t>
+      </w:r>
+      <w:r>
+        <w:rPr>
+          <w:rFonts w:ascii="Times New Roman" w:hAnsi="Times New Roman" w:cs="Times New Roman"/>
+        </w:rPr>
+        <w:t xml:space="preserve">and truncate the small patch end of the distribution where accuracy predicting high-severity effects is reduced </w:t>
+      </w:r>
+      <w:r>
+        <w:rPr>
+          <w:rFonts w:ascii="Times New Roman" w:hAnsi="Times New Roman" w:cs="Times New Roman"/>
+        </w:rPr>
+        <w:fldChar w:fldCharType="begin"/>
+      </w:r>
+      <w:r>
+        <w:rPr>
+          <w:rFonts w:ascii="Times New Roman" w:hAnsi="Times New Roman" w:cs="Times New Roman"/>
+        </w:rPr>
+        <w:instrText xml:space="preserve"> ADDIN EN.CITE &lt;EndNote&gt;&lt;Cite&gt;&lt;Author&gt;Miller&lt;/Author&gt;&lt;Year&gt;2015&lt;/Year&gt;&lt;RecNum&gt;2745&lt;/RecNum&gt;&lt;DisplayText&gt;(Miller and Quayle 2015)&lt;/DisplayText&gt;&lt;record&gt;&lt;rec-number&gt;2745&lt;/rec-number&gt;&lt;foreign-keys&gt;&lt;key app="EN" db-id="w0ppaavf8t2zvwe9f0oxa5rcervz0wedp050" timestamp="1431638759"&gt;2745&lt;/key&gt;&lt;/foreign-keys&gt;&lt;ref-type name="Journal Article"&gt;17&lt;/ref-type&gt;&lt;contributors&gt;&lt;authors&gt;&lt;author&gt;Miller, J. D.&lt;/author&gt;&lt;author&gt;Quayle, B.&lt;/author&gt;&lt;/authors&gt;&lt;/contributors&gt;&lt;titles&gt;&lt;title&gt;Calibration and validation of immediate post-fire satellite derived data to three severity metrics&lt;/title&gt;&lt;secondary-title&gt;Fire Ecology&lt;/secondary-title&gt;&lt;/titles&gt;&lt;periodical&gt;&lt;full-title&gt;Fire Ecology&lt;/full-title&gt;&lt;/periodical&gt;&lt;pages&gt;12-30&lt;/pages&gt;&lt;volume&gt;11&lt;/volume&gt;&lt;number&gt;2&lt;/number&gt;&lt;dates&gt;&lt;year&gt;2015&lt;/year&gt;&lt;/dates&gt;&lt;urls&gt;&lt;/urls&gt;&lt;research-notes&gt;&lt;style face="normal" font="default" size="100%"&gt;Read 15 5/14/15&amp;#xD;Skimmed&amp;#xD;Distinction between extended assessment (EA) of severity (1 year post fire) and immediate assessment (IA) 30-40 days post fire. This paper describes how calibration of model results differs for IA&amp;apos;s vs EA&amp;apos;s, mostly accounting for loss of ash cover over time. Accuracy is higher for both IA and EA for pixels &amp;gt; 30 m from mapped polygon edge. Fig 5 give some estimates of live basal area range in field plots in both 75% and 90% high severity mappings, both at HS polygon edge and interior. &lt;/style&gt;&lt;style face="bold" font="default" size="100%"&gt;Some of these estimates might be useful for Odion response&lt;/style&gt;&lt;style face="normal" font="default" size="100%"&gt; (e.g. &amp;gt;80% of plots in high severity areas with 75% mapped threshold had no live trees (it&amp;apos;s not that 75% of trees in a given plot died). &lt;/style&gt;&lt;/research-notes&gt;&lt;/record&gt;&lt;/Cite&gt;&lt;/EndNote&gt;</w:instrText>
+      </w:r>
+      <w:r>
+        <w:rPr>
+          <w:rFonts w:ascii="Times New Roman" w:hAnsi="Times New Roman" w:cs="Times New Roman"/>
+        </w:rPr>
+        <w:fldChar w:fldCharType="separate"/>
+      </w:r>
+      <w:r>
+        <w:rPr>
+          <w:rFonts w:ascii="Times New Roman" w:hAnsi="Times New Roman" w:cs="Times New Roman"/>
+          <w:noProof/>
+        </w:rPr>
+        <w:t>(Miller and Quayle 2015)</w:t>
+      </w:r>
+      <w:r>
+        <w:rPr>
+          <w:rFonts w:ascii="Times New Roman" w:hAnsi="Times New Roman" w:cs="Times New Roman"/>
+        </w:rPr>
+        <w:fldChar w:fldCharType="end"/>
+      </w:r>
+      <w:r>
+        <w:rPr>
+          <w:rFonts w:ascii="Times New Roman" w:hAnsi="Times New Roman" w:cs="Times New Roman"/>
+        </w:rPr>
+        <w:t xml:space="preserve">. </w:t>
+      </w:r>
+      <w:r>
+        <w:rPr>
+          <w:rFonts w:ascii="Times New Roman" w:hAnsi="Times New Roman" w:cs="Times New Roman"/>
+        </w:rPr>
+        <w:t xml:space="preserve">These operations were used to generate the null distribution of patch sizes for each scenario, which was then compared against simulated random patches (below). </w:t>
       </w:r>
       <w:r>
         <w:rPr>
@@ -196,6 +661,103 @@
           <w:rFonts w:ascii="Times New Roman" w:hAnsi="Times New Roman" w:cs="Times New Roman"/>
         </w:rPr>
       </w:pPr>
+    </w:p>
+    <w:p>
+      <w:pPr>
+        <w:rPr>
+          <w:rFonts w:ascii="Times New Roman" w:hAnsi="Times New Roman" w:cs="Times New Roman"/>
+        </w:rPr>
+      </w:pPr>
+    </w:p>
+    <w:p>
+      <w:pPr>
+        <w:pStyle w:val="EndNoteBibliographyTitle"/>
+        <w:rPr>
+          <w:b/>
+          <w:noProof/>
+        </w:rPr>
+      </w:pPr>
+      <w:r>
+        <w:fldChar w:fldCharType="begin"/>
+      </w:r>
+      <w:r>
+        <w:instrText xml:space="preserve"> ADDIN EN.REFLIST </w:instrText>
+      </w:r>
+      <w:r>
+        <w:fldChar w:fldCharType="separate"/>
+      </w:r>
+      <w:r>
+        <w:rPr>
+          <w:b/>
+          <w:noProof/>
+        </w:rPr>
+        <w:t>References</w:t>
+      </w:r>
+    </w:p>
+    <w:p>
+      <w:pPr>
+        <w:pStyle w:val="EndNoteBibliographyTitle"/>
+        <w:rPr>
+          <w:b/>
+          <w:noProof/>
+        </w:rPr>
+      </w:pPr>
+    </w:p>
+    <w:p>
+      <w:pPr>
+        <w:pStyle w:val="EndNoteBibliography"/>
+        <w:rPr>
+          <w:noProof/>
+        </w:rPr>
+      </w:pPr>
+      <w:r>
+        <w:rPr>
+          <w:noProof/>
+        </w:rPr>
+        <w:t>Miller JD, Quayle B (2015) Calibration and validation of immediate post-fire satellite derived data to three severity metrics. Fire Ecology 11(2):12-30</w:t>
+      </w:r>
+    </w:p>
+    <w:p>
+      <w:pPr>
+        <w:pStyle w:val="EndNoteBibliography"/>
+        <w:rPr>
+          <w:noProof/>
+        </w:rPr>
+      </w:pPr>
+      <w:r>
+        <w:rPr>
+          <w:noProof/>
+        </w:rPr>
+        <w:lastRenderedPageBreak/>
+        <w:t>Parks SA, Holsinger LM, Koontz MJ et al (2019) Giving ecological meaning to satellite-derived fire severity metrics across North American forests. Remote Sensing 11(14):1735</w:t>
+      </w:r>
+    </w:p>
+    <w:p>
+      <w:pPr>
+        <w:pStyle w:val="EndNoteBibliography"/>
+        <w:rPr>
+          <w:noProof/>
+        </w:rPr>
+      </w:pPr>
+      <w:r>
+        <w:rPr>
+          <w:noProof/>
+        </w:rPr>
+        <w:t>Walker RB, Coop JD, Downing WM, Krawchuk MA, Malone SL, Meigs GW (2019) How much forest persists through fire? High-resolution mapping of tree cover to characterize the abundance and spatial pattern of fire refugia across mosaics of burn severity. Forests 10(9):782</w:t>
+      </w:r>
+    </w:p>
+    <w:p>
+      <w:pPr>
+        <w:rPr>
+          <w:rFonts w:ascii="Times New Roman" w:hAnsi="Times New Roman" w:cs="Times New Roman"/>
+        </w:rPr>
+      </w:pPr>
+      <w:r>
+        <w:rPr>
+          <w:rFonts w:ascii="Times New Roman" w:hAnsi="Times New Roman" w:cs="Times New Roman"/>
+        </w:rPr>
+        <w:fldChar w:fldCharType="end"/>
+      </w:r>
     </w:p>
     <w:sectPr>
       <w:pgSz w:w="12240" w:h="15840"/>
@@ -605,7 +1167,6 @@
   <w:style w:type="character" w:default="1" w:styleId="DefaultParagraphFont">
     <w:name w:val="Default Paragraph Font"/>
     <w:uiPriority w:val="1"/>
-    <w:semiHidden/>
     <w:unhideWhenUsed/>
   </w:style>
   <w:style w:type="table" w:default="1" w:styleId="TableNormal">
@@ -654,6 +1215,45 @@
       <w:rFonts w:ascii="Times New Roman" w:hAnsi="Times New Roman" w:cs="Times New Roman"/>
       <w:sz w:val="18"/>
       <w:szCs w:val="18"/>
+    </w:rPr>
+  </w:style>
+  <w:style w:type="paragraph" w:customStyle="1" w:styleId="EndNoteBibliographyTitle">
+    <w:name w:val="EndNote Bibliography Title"/>
+    <w:basedOn w:val="Normal"/>
+    <w:link w:val="EndNoteBibliographyTitleChar"/>
+    <w:rsid w:val="00881C8B"/>
+    <w:pPr>
+      <w:jc w:val="center"/>
+    </w:pPr>
+    <w:rPr>
+      <w:rFonts w:ascii="Calibri" w:hAnsi="Calibri" w:cs="Calibri"/>
+    </w:rPr>
+  </w:style>
+  <w:style w:type="character" w:customStyle="1" w:styleId="EndNoteBibliographyTitleChar">
+    <w:name w:val="EndNote Bibliography Title Char"/>
+    <w:basedOn w:val="DefaultParagraphFont"/>
+    <w:link w:val="EndNoteBibliographyTitle"/>
+    <w:rsid w:val="00881C8B"/>
+    <w:rPr>
+      <w:rFonts w:ascii="Calibri" w:hAnsi="Calibri" w:cs="Calibri"/>
+    </w:rPr>
+  </w:style>
+  <w:style w:type="paragraph" w:customStyle="1" w:styleId="EndNoteBibliography">
+    <w:name w:val="EndNote Bibliography"/>
+    <w:basedOn w:val="Normal"/>
+    <w:link w:val="EndNoteBibliographyChar"/>
+    <w:rsid w:val="00881C8B"/>
+    <w:rPr>
+      <w:rFonts w:ascii="Calibri" w:hAnsi="Calibri" w:cs="Calibri"/>
+    </w:rPr>
+  </w:style>
+  <w:style w:type="character" w:customStyle="1" w:styleId="EndNoteBibliographyChar">
+    <w:name w:val="EndNote Bibliography Char"/>
+    <w:basedOn w:val="DefaultParagraphFont"/>
+    <w:link w:val="EndNoteBibliography"/>
+    <w:rsid w:val="00881C8B"/>
+    <w:rPr>
+      <w:rFonts w:ascii="Calibri" w:hAnsi="Calibri" w:cs="Calibri"/>
     </w:rPr>
   </w:style>
 </w:styles>

</xml_diff>